<commit_message>
Last day of hönnunarskýrsla 1
</commit_message>
<xml_diff>
--- a/Dagbok_verklegt.docx
+++ b/Dagbok_verklegt.docx
@@ -42,6 +42,8 @@
         </w:rPr>
         <w:t>verklegri</w:t>
       </w:r>
+      <w:bookmarkStart w:id="0" w:name="_GoBack"/>
+      <w:bookmarkEnd w:id="0"/>
       <w:proofErr w:type="spellEnd"/>
     </w:p>
     <w:p>
@@ -6468,7 +6470,7 @@
           <w:u w:val="single"/>
           <w:lang w:eastAsia="en-GB"/>
         </w:rPr>
-        <w:t>miðvikudagur</w:t>
+        <w:t>fimmtudagur</w:t>
       </w:r>
       <w:proofErr w:type="spellEnd"/>
       <w:r>
@@ -7147,8 +7149,1183 @@
         </w:rPr>
         <w:t>.</w:t>
       </w:r>
-      <w:bookmarkStart w:id="0" w:name="_GoBack"/>
-      <w:bookmarkEnd w:id="0"/>
+    </w:p>
+    <w:p>
+      <w:pPr>
+        <w:rPr>
+          <w:rFonts w:ascii="Arial" w:eastAsia="Times New Roman" w:hAnsi="Arial" w:cs="Arial"/>
+          <w:color w:val="000000"/>
+          <w:sz w:val="22"/>
+          <w:szCs w:val="22"/>
+          <w:lang w:eastAsia="en-GB"/>
+        </w:rPr>
+      </w:pPr>
+    </w:p>
+    <w:p>
+      <w:pPr>
+        <w:rPr>
+          <w:rFonts w:ascii="Arial" w:eastAsia="Times New Roman" w:hAnsi="Arial" w:cs="Arial"/>
+          <w:color w:val="000000"/>
+          <w:sz w:val="22"/>
+          <w:szCs w:val="22"/>
+          <w:u w:val="single"/>
+          <w:lang w:eastAsia="en-GB"/>
+        </w:rPr>
+      </w:pPr>
+      <w:proofErr w:type="spellStart"/>
+      <w:r>
+        <w:rPr>
+          <w:rFonts w:ascii="Arial" w:eastAsia="Times New Roman" w:hAnsi="Arial" w:cs="Arial"/>
+          <w:color w:val="000000"/>
+          <w:sz w:val="22"/>
+          <w:szCs w:val="22"/>
+          <w:u w:val="single"/>
+          <w:lang w:eastAsia="en-GB"/>
+        </w:rPr>
+        <w:t>Dagur</w:t>
+      </w:r>
+      <w:proofErr w:type="spellEnd"/>
+      <w:r>
+        <w:rPr>
+          <w:rFonts w:ascii="Arial" w:eastAsia="Times New Roman" w:hAnsi="Arial" w:cs="Arial"/>
+          <w:color w:val="000000"/>
+          <w:sz w:val="22"/>
+          <w:szCs w:val="22"/>
+          <w:u w:val="single"/>
+          <w:lang w:eastAsia="en-GB"/>
+        </w:rPr>
+        <w:t xml:space="preserve"> </w:t>
+      </w:r>
+      <w:r>
+        <w:rPr>
+          <w:rFonts w:ascii="Arial" w:eastAsia="Times New Roman" w:hAnsi="Arial" w:cs="Arial"/>
+          <w:color w:val="000000"/>
+          <w:sz w:val="22"/>
+          <w:szCs w:val="22"/>
+          <w:u w:val="single"/>
+          <w:lang w:eastAsia="en-GB"/>
+        </w:rPr>
+        <w:t>3</w:t>
+      </w:r>
+      <w:r>
+        <w:rPr>
+          <w:rFonts w:ascii="Arial" w:eastAsia="Times New Roman" w:hAnsi="Arial" w:cs="Arial"/>
+          <w:color w:val="000000"/>
+          <w:sz w:val="22"/>
+          <w:szCs w:val="22"/>
+          <w:u w:val="single"/>
+          <w:lang w:eastAsia="en-GB"/>
+        </w:rPr>
+        <w:t xml:space="preserve">: </w:t>
+      </w:r>
+      <w:proofErr w:type="spellStart"/>
+      <w:r>
+        <w:rPr>
+          <w:rFonts w:ascii="Arial" w:eastAsia="Times New Roman" w:hAnsi="Arial" w:cs="Arial"/>
+          <w:color w:val="000000"/>
+          <w:sz w:val="22"/>
+          <w:szCs w:val="22"/>
+          <w:u w:val="single"/>
+          <w:lang w:eastAsia="en-GB"/>
+        </w:rPr>
+        <w:t>föstudagur</w:t>
+      </w:r>
+      <w:proofErr w:type="spellEnd"/>
+      <w:r>
+        <w:rPr>
+          <w:rFonts w:ascii="Arial" w:eastAsia="Times New Roman" w:hAnsi="Arial" w:cs="Arial"/>
+          <w:color w:val="000000"/>
+          <w:sz w:val="22"/>
+          <w:szCs w:val="22"/>
+          <w:u w:val="single"/>
+          <w:lang w:eastAsia="en-GB"/>
+        </w:rPr>
+        <w:t xml:space="preserve"> </w:t>
+      </w:r>
+      <w:r>
+        <w:rPr>
+          <w:rFonts w:ascii="Arial" w:eastAsia="Times New Roman" w:hAnsi="Arial" w:cs="Arial"/>
+          <w:color w:val="000000"/>
+          <w:sz w:val="22"/>
+          <w:szCs w:val="22"/>
+          <w:u w:val="single"/>
+          <w:lang w:eastAsia="en-GB"/>
+        </w:rPr>
+        <w:t>2</w:t>
+      </w:r>
+      <w:r>
+        <w:rPr>
+          <w:rFonts w:ascii="Arial" w:eastAsia="Times New Roman" w:hAnsi="Arial" w:cs="Arial"/>
+          <w:color w:val="000000"/>
+          <w:sz w:val="22"/>
+          <w:szCs w:val="22"/>
+          <w:u w:val="single"/>
+          <w:lang w:eastAsia="en-GB"/>
+        </w:rPr>
+        <w:t>9</w:t>
+      </w:r>
+      <w:r>
+        <w:rPr>
+          <w:rFonts w:ascii="Arial" w:eastAsia="Times New Roman" w:hAnsi="Arial" w:cs="Arial"/>
+          <w:color w:val="000000"/>
+          <w:sz w:val="22"/>
+          <w:szCs w:val="22"/>
+          <w:u w:val="single"/>
+          <w:lang w:eastAsia="en-GB"/>
+        </w:rPr>
+        <w:t xml:space="preserve">. </w:t>
+      </w:r>
+      <w:proofErr w:type="spellStart"/>
+      <w:r>
+        <w:rPr>
+          <w:rFonts w:ascii="Arial" w:eastAsia="Times New Roman" w:hAnsi="Arial" w:cs="Arial"/>
+          <w:color w:val="000000"/>
+          <w:sz w:val="22"/>
+          <w:szCs w:val="22"/>
+          <w:u w:val="single"/>
+          <w:lang w:eastAsia="en-GB"/>
+        </w:rPr>
+        <w:t>nóvember</w:t>
+      </w:r>
+      <w:proofErr w:type="spellEnd"/>
+      <w:r>
+        <w:rPr>
+          <w:rFonts w:ascii="Arial" w:eastAsia="Times New Roman" w:hAnsi="Arial" w:cs="Arial"/>
+          <w:color w:val="000000"/>
+          <w:sz w:val="22"/>
+          <w:szCs w:val="22"/>
+          <w:u w:val="single"/>
+          <w:lang w:eastAsia="en-GB"/>
+        </w:rPr>
+        <w:t xml:space="preserve">, </w:t>
+      </w:r>
+      <w:proofErr w:type="spellStart"/>
+      <w:r>
+        <w:rPr>
+          <w:rFonts w:ascii="Arial" w:eastAsia="Times New Roman" w:hAnsi="Arial" w:cs="Arial"/>
+          <w:color w:val="000000"/>
+          <w:sz w:val="22"/>
+          <w:szCs w:val="22"/>
+          <w:u w:val="single"/>
+          <w:lang w:eastAsia="en-GB"/>
+        </w:rPr>
+        <w:t>upphaf</w:t>
+      </w:r>
+      <w:proofErr w:type="spellEnd"/>
+      <w:r>
+        <w:rPr>
+          <w:rFonts w:ascii="Arial" w:eastAsia="Times New Roman" w:hAnsi="Arial" w:cs="Arial"/>
+          <w:color w:val="000000"/>
+          <w:sz w:val="22"/>
+          <w:szCs w:val="22"/>
+          <w:u w:val="single"/>
+          <w:lang w:eastAsia="en-GB"/>
+        </w:rPr>
+        <w:t xml:space="preserve"> </w:t>
+      </w:r>
+      <w:proofErr w:type="spellStart"/>
+      <w:r>
+        <w:rPr>
+          <w:rFonts w:ascii="Arial" w:eastAsia="Times New Roman" w:hAnsi="Arial" w:cs="Arial"/>
+          <w:color w:val="000000"/>
+          <w:sz w:val="22"/>
+          <w:szCs w:val="22"/>
+          <w:u w:val="single"/>
+          <w:lang w:eastAsia="en-GB"/>
+        </w:rPr>
+        <w:t>dags</w:t>
+      </w:r>
+      <w:proofErr w:type="spellEnd"/>
+    </w:p>
+    <w:p>
+      <w:pPr>
+        <w:rPr>
+          <w:rFonts w:ascii="Arial" w:eastAsia="Times New Roman" w:hAnsi="Arial" w:cs="Arial"/>
+          <w:color w:val="000000"/>
+          <w:sz w:val="22"/>
+          <w:szCs w:val="22"/>
+          <w:lang w:eastAsia="en-GB"/>
+        </w:rPr>
+      </w:pPr>
+      <w:proofErr w:type="spellStart"/>
+      <w:r>
+        <w:rPr>
+          <w:rFonts w:ascii="Arial" w:eastAsia="Times New Roman" w:hAnsi="Arial" w:cs="Arial"/>
+          <w:color w:val="000000"/>
+          <w:sz w:val="22"/>
+          <w:szCs w:val="22"/>
+          <w:lang w:eastAsia="en-GB"/>
+        </w:rPr>
+        <w:t>Kæra</w:t>
+      </w:r>
+      <w:proofErr w:type="spellEnd"/>
+      <w:r>
+        <w:rPr>
+          <w:rFonts w:ascii="Arial" w:eastAsia="Times New Roman" w:hAnsi="Arial" w:cs="Arial"/>
+          <w:color w:val="000000"/>
+          <w:sz w:val="22"/>
+          <w:szCs w:val="22"/>
+          <w:lang w:eastAsia="en-GB"/>
+        </w:rPr>
+        <w:t xml:space="preserve"> </w:t>
+      </w:r>
+      <w:proofErr w:type="spellStart"/>
+      <w:r>
+        <w:rPr>
+          <w:rFonts w:ascii="Arial" w:eastAsia="Times New Roman" w:hAnsi="Arial" w:cs="Arial"/>
+          <w:color w:val="000000"/>
+          <w:sz w:val="22"/>
+          <w:szCs w:val="22"/>
+          <w:lang w:eastAsia="en-GB"/>
+        </w:rPr>
+        <w:t>dagbók</w:t>
+      </w:r>
+      <w:proofErr w:type="spellEnd"/>
+      <w:r>
+        <w:rPr>
+          <w:rFonts w:ascii="Arial" w:eastAsia="Times New Roman" w:hAnsi="Arial" w:cs="Arial"/>
+          <w:color w:val="000000"/>
+          <w:sz w:val="22"/>
+          <w:szCs w:val="22"/>
+          <w:lang w:eastAsia="en-GB"/>
+        </w:rPr>
+        <w:t xml:space="preserve">. Í </w:t>
+      </w:r>
+      <w:proofErr w:type="spellStart"/>
+      <w:r>
+        <w:rPr>
+          <w:rFonts w:ascii="Arial" w:eastAsia="Times New Roman" w:hAnsi="Arial" w:cs="Arial"/>
+          <w:color w:val="000000"/>
+          <w:sz w:val="22"/>
+          <w:szCs w:val="22"/>
+          <w:lang w:eastAsia="en-GB"/>
+        </w:rPr>
+        <w:t>gær</w:t>
+      </w:r>
+      <w:proofErr w:type="spellEnd"/>
+      <w:r>
+        <w:rPr>
+          <w:rFonts w:ascii="Arial" w:eastAsia="Times New Roman" w:hAnsi="Arial" w:cs="Arial"/>
+          <w:color w:val="000000"/>
+          <w:sz w:val="22"/>
+          <w:szCs w:val="22"/>
+          <w:lang w:eastAsia="en-GB"/>
+        </w:rPr>
+        <w:t xml:space="preserve"> </w:t>
+      </w:r>
+      <w:proofErr w:type="spellStart"/>
+      <w:r>
+        <w:rPr>
+          <w:rFonts w:ascii="Arial" w:eastAsia="Times New Roman" w:hAnsi="Arial" w:cs="Arial"/>
+          <w:color w:val="000000"/>
+          <w:sz w:val="22"/>
+          <w:szCs w:val="22"/>
+          <w:lang w:eastAsia="en-GB"/>
+        </w:rPr>
+        <w:t>gleymdist</w:t>
+      </w:r>
+      <w:proofErr w:type="spellEnd"/>
+      <w:r>
+        <w:rPr>
+          <w:rFonts w:ascii="Arial" w:eastAsia="Times New Roman" w:hAnsi="Arial" w:cs="Arial"/>
+          <w:color w:val="000000"/>
+          <w:sz w:val="22"/>
+          <w:szCs w:val="22"/>
+          <w:lang w:eastAsia="en-GB"/>
+        </w:rPr>
+        <w:t xml:space="preserve"> </w:t>
+      </w:r>
+      <w:proofErr w:type="spellStart"/>
+      <w:r>
+        <w:rPr>
+          <w:rFonts w:ascii="Arial" w:eastAsia="Times New Roman" w:hAnsi="Arial" w:cs="Arial"/>
+          <w:color w:val="000000"/>
+          <w:sz w:val="22"/>
+          <w:szCs w:val="22"/>
+          <w:lang w:eastAsia="en-GB"/>
+        </w:rPr>
+        <w:t>að</w:t>
+      </w:r>
+      <w:proofErr w:type="spellEnd"/>
+      <w:r>
+        <w:rPr>
+          <w:rFonts w:ascii="Arial" w:eastAsia="Times New Roman" w:hAnsi="Arial" w:cs="Arial"/>
+          <w:color w:val="000000"/>
+          <w:sz w:val="22"/>
+          <w:szCs w:val="22"/>
+          <w:lang w:eastAsia="en-GB"/>
+        </w:rPr>
+        <w:t xml:space="preserve"> </w:t>
+      </w:r>
+      <w:proofErr w:type="spellStart"/>
+      <w:r>
+        <w:rPr>
+          <w:rFonts w:ascii="Arial" w:eastAsia="Times New Roman" w:hAnsi="Arial" w:cs="Arial"/>
+          <w:color w:val="000000"/>
+          <w:sz w:val="22"/>
+          <w:szCs w:val="22"/>
+          <w:lang w:eastAsia="en-GB"/>
+        </w:rPr>
+        <w:t>gera</w:t>
+      </w:r>
+      <w:proofErr w:type="spellEnd"/>
+      <w:r>
+        <w:rPr>
+          <w:rFonts w:ascii="Arial" w:eastAsia="Times New Roman" w:hAnsi="Arial" w:cs="Arial"/>
+          <w:color w:val="000000"/>
+          <w:sz w:val="22"/>
+          <w:szCs w:val="22"/>
+          <w:lang w:eastAsia="en-GB"/>
+        </w:rPr>
+        <w:t xml:space="preserve"> </w:t>
+      </w:r>
+      <w:proofErr w:type="spellStart"/>
+      <w:r>
+        <w:rPr>
+          <w:rFonts w:ascii="Arial" w:eastAsia="Times New Roman" w:hAnsi="Arial" w:cs="Arial"/>
+          <w:color w:val="000000"/>
+          <w:sz w:val="22"/>
+          <w:szCs w:val="22"/>
+          <w:lang w:eastAsia="en-GB"/>
+        </w:rPr>
+        <w:t>kvölddagbók</w:t>
+      </w:r>
+      <w:proofErr w:type="spellEnd"/>
+      <w:r>
+        <w:rPr>
+          <w:rFonts w:ascii="Arial" w:eastAsia="Times New Roman" w:hAnsi="Arial" w:cs="Arial"/>
+          <w:color w:val="000000"/>
+          <w:sz w:val="22"/>
+          <w:szCs w:val="22"/>
+          <w:lang w:eastAsia="en-GB"/>
+        </w:rPr>
+        <w:t xml:space="preserve"> </w:t>
+      </w:r>
+      <w:proofErr w:type="spellStart"/>
+      <w:r>
+        <w:rPr>
+          <w:rFonts w:ascii="Arial" w:eastAsia="Times New Roman" w:hAnsi="Arial" w:cs="Arial"/>
+          <w:color w:val="000000"/>
+          <w:sz w:val="22"/>
+          <w:szCs w:val="22"/>
+          <w:lang w:eastAsia="en-GB"/>
+        </w:rPr>
+        <w:t>en</w:t>
+      </w:r>
+      <w:proofErr w:type="spellEnd"/>
+      <w:r>
+        <w:rPr>
+          <w:rFonts w:ascii="Arial" w:eastAsia="Times New Roman" w:hAnsi="Arial" w:cs="Arial"/>
+          <w:color w:val="000000"/>
+          <w:sz w:val="22"/>
+          <w:szCs w:val="22"/>
+          <w:lang w:eastAsia="en-GB"/>
+        </w:rPr>
+        <w:t xml:space="preserve"> </w:t>
+      </w:r>
+      <w:proofErr w:type="spellStart"/>
+      <w:r>
+        <w:rPr>
+          <w:rFonts w:ascii="Arial" w:eastAsia="Times New Roman" w:hAnsi="Arial" w:cs="Arial"/>
+          <w:color w:val="000000"/>
+          <w:sz w:val="22"/>
+          <w:szCs w:val="22"/>
+          <w:lang w:eastAsia="en-GB"/>
+        </w:rPr>
+        <w:t>við</w:t>
+      </w:r>
+      <w:proofErr w:type="spellEnd"/>
+      <w:r>
+        <w:rPr>
+          <w:rFonts w:ascii="Arial" w:eastAsia="Times New Roman" w:hAnsi="Arial" w:cs="Arial"/>
+          <w:color w:val="000000"/>
+          <w:sz w:val="22"/>
+          <w:szCs w:val="22"/>
+          <w:lang w:eastAsia="en-GB"/>
+        </w:rPr>
+        <w:t xml:space="preserve"> </w:t>
+      </w:r>
+      <w:proofErr w:type="spellStart"/>
+      <w:r>
+        <w:rPr>
+          <w:rFonts w:ascii="Arial" w:eastAsia="Times New Roman" w:hAnsi="Arial" w:cs="Arial"/>
+          <w:color w:val="000000"/>
+          <w:sz w:val="22"/>
+          <w:szCs w:val="22"/>
+          <w:lang w:eastAsia="en-GB"/>
+        </w:rPr>
+        <w:t>vorum</w:t>
+      </w:r>
+      <w:proofErr w:type="spellEnd"/>
+      <w:r>
+        <w:rPr>
+          <w:rFonts w:ascii="Arial" w:eastAsia="Times New Roman" w:hAnsi="Arial" w:cs="Arial"/>
+          <w:color w:val="000000"/>
+          <w:sz w:val="22"/>
+          <w:szCs w:val="22"/>
+          <w:lang w:eastAsia="en-GB"/>
+        </w:rPr>
+        <w:t xml:space="preserve"> </w:t>
+      </w:r>
+      <w:proofErr w:type="spellStart"/>
+      <w:r>
+        <w:rPr>
+          <w:rFonts w:ascii="Arial" w:eastAsia="Times New Roman" w:hAnsi="Arial" w:cs="Arial"/>
+          <w:color w:val="000000"/>
+          <w:sz w:val="22"/>
+          <w:szCs w:val="22"/>
+          <w:lang w:eastAsia="en-GB"/>
+        </w:rPr>
+        <w:t>uppi</w:t>
+      </w:r>
+      <w:proofErr w:type="spellEnd"/>
+      <w:r>
+        <w:rPr>
+          <w:rFonts w:ascii="Arial" w:eastAsia="Times New Roman" w:hAnsi="Arial" w:cs="Arial"/>
+          <w:color w:val="000000"/>
+          <w:sz w:val="22"/>
+          <w:szCs w:val="22"/>
+          <w:lang w:eastAsia="en-GB"/>
+        </w:rPr>
+        <w:t xml:space="preserve"> í </w:t>
+      </w:r>
+      <w:proofErr w:type="spellStart"/>
+      <w:r>
+        <w:rPr>
+          <w:rFonts w:ascii="Arial" w:eastAsia="Times New Roman" w:hAnsi="Arial" w:cs="Arial"/>
+          <w:color w:val="000000"/>
+          <w:sz w:val="22"/>
+          <w:szCs w:val="22"/>
+          <w:lang w:eastAsia="en-GB"/>
+        </w:rPr>
+        <w:t>skóla</w:t>
+      </w:r>
+      <w:proofErr w:type="spellEnd"/>
+      <w:r>
+        <w:rPr>
+          <w:rFonts w:ascii="Arial" w:eastAsia="Times New Roman" w:hAnsi="Arial" w:cs="Arial"/>
+          <w:color w:val="000000"/>
+          <w:sz w:val="22"/>
+          <w:szCs w:val="22"/>
+          <w:lang w:eastAsia="en-GB"/>
+        </w:rPr>
+        <w:t xml:space="preserve"> </w:t>
+      </w:r>
+      <w:proofErr w:type="spellStart"/>
+      <w:r>
+        <w:rPr>
+          <w:rFonts w:ascii="Arial" w:eastAsia="Times New Roman" w:hAnsi="Arial" w:cs="Arial"/>
+          <w:color w:val="000000"/>
+          <w:sz w:val="22"/>
+          <w:szCs w:val="22"/>
+          <w:lang w:eastAsia="en-GB"/>
+        </w:rPr>
+        <w:t>til</w:t>
+      </w:r>
+      <w:proofErr w:type="spellEnd"/>
+      <w:r>
+        <w:rPr>
+          <w:rFonts w:ascii="Arial" w:eastAsia="Times New Roman" w:hAnsi="Arial" w:cs="Arial"/>
+          <w:color w:val="000000"/>
+          <w:sz w:val="22"/>
+          <w:szCs w:val="22"/>
+          <w:lang w:eastAsia="en-GB"/>
+        </w:rPr>
+        <w:t xml:space="preserve"> 12 </w:t>
+      </w:r>
+      <w:proofErr w:type="spellStart"/>
+      <w:r>
+        <w:rPr>
+          <w:rFonts w:ascii="Arial" w:eastAsia="Times New Roman" w:hAnsi="Arial" w:cs="Arial"/>
+          <w:color w:val="000000"/>
+          <w:sz w:val="22"/>
+          <w:szCs w:val="22"/>
+          <w:lang w:eastAsia="en-GB"/>
+        </w:rPr>
+        <w:t>að</w:t>
+      </w:r>
+      <w:proofErr w:type="spellEnd"/>
+      <w:r>
+        <w:rPr>
+          <w:rFonts w:ascii="Arial" w:eastAsia="Times New Roman" w:hAnsi="Arial" w:cs="Arial"/>
+          <w:color w:val="000000"/>
+          <w:sz w:val="22"/>
+          <w:szCs w:val="22"/>
+          <w:lang w:eastAsia="en-GB"/>
+        </w:rPr>
+        <w:t xml:space="preserve"> tala </w:t>
+      </w:r>
+      <w:proofErr w:type="spellStart"/>
+      <w:r>
+        <w:rPr>
+          <w:rFonts w:ascii="Arial" w:eastAsia="Times New Roman" w:hAnsi="Arial" w:cs="Arial"/>
+          <w:color w:val="000000"/>
+          <w:sz w:val="22"/>
+          <w:szCs w:val="22"/>
+          <w:lang w:eastAsia="en-GB"/>
+        </w:rPr>
+        <w:t>við</w:t>
+      </w:r>
+      <w:proofErr w:type="spellEnd"/>
+      <w:r>
+        <w:rPr>
+          <w:rFonts w:ascii="Arial" w:eastAsia="Times New Roman" w:hAnsi="Arial" w:cs="Arial"/>
+          <w:color w:val="000000"/>
+          <w:sz w:val="22"/>
+          <w:szCs w:val="22"/>
+          <w:lang w:eastAsia="en-GB"/>
+        </w:rPr>
+        <w:t xml:space="preserve"> </w:t>
+      </w:r>
+      <w:proofErr w:type="spellStart"/>
+      <w:r>
+        <w:rPr>
+          <w:rFonts w:ascii="Arial" w:eastAsia="Times New Roman" w:hAnsi="Arial" w:cs="Arial"/>
+          <w:color w:val="000000"/>
+          <w:sz w:val="22"/>
+          <w:szCs w:val="22"/>
+          <w:lang w:eastAsia="en-GB"/>
+        </w:rPr>
+        <w:t>Gylfa</w:t>
+      </w:r>
+      <w:proofErr w:type="spellEnd"/>
+      <w:r>
+        <w:rPr>
+          <w:rFonts w:ascii="Arial" w:eastAsia="Times New Roman" w:hAnsi="Arial" w:cs="Arial"/>
+          <w:color w:val="000000"/>
+          <w:sz w:val="22"/>
+          <w:szCs w:val="22"/>
+          <w:lang w:eastAsia="en-GB"/>
+        </w:rPr>
+        <w:t xml:space="preserve"> um </w:t>
+      </w:r>
+      <w:proofErr w:type="spellStart"/>
+      <w:r>
+        <w:rPr>
+          <w:rFonts w:ascii="Arial" w:eastAsia="Times New Roman" w:hAnsi="Arial" w:cs="Arial"/>
+          <w:color w:val="000000"/>
+          <w:sz w:val="22"/>
+          <w:szCs w:val="22"/>
+          <w:lang w:eastAsia="en-GB"/>
+        </w:rPr>
+        <w:t>klasarit</w:t>
+      </w:r>
+      <w:proofErr w:type="spellEnd"/>
+      <w:r>
+        <w:rPr>
+          <w:rFonts w:ascii="Arial" w:eastAsia="Times New Roman" w:hAnsi="Arial" w:cs="Arial"/>
+          <w:color w:val="000000"/>
+          <w:sz w:val="22"/>
+          <w:szCs w:val="22"/>
+          <w:lang w:eastAsia="en-GB"/>
+        </w:rPr>
+        <w:t xml:space="preserve"> </w:t>
+      </w:r>
+      <w:proofErr w:type="spellStart"/>
+      <w:r>
+        <w:rPr>
+          <w:rFonts w:ascii="Arial" w:eastAsia="Times New Roman" w:hAnsi="Arial" w:cs="Arial"/>
+          <w:color w:val="000000"/>
+          <w:sz w:val="22"/>
+          <w:szCs w:val="22"/>
+          <w:lang w:eastAsia="en-GB"/>
+        </w:rPr>
+        <w:t>og</w:t>
+      </w:r>
+      <w:proofErr w:type="spellEnd"/>
+      <w:r>
+        <w:rPr>
+          <w:rFonts w:ascii="Arial" w:eastAsia="Times New Roman" w:hAnsi="Arial" w:cs="Arial"/>
+          <w:color w:val="000000"/>
+          <w:sz w:val="22"/>
+          <w:szCs w:val="22"/>
+          <w:lang w:eastAsia="en-GB"/>
+        </w:rPr>
+        <w:t xml:space="preserve"> í </w:t>
+      </w:r>
+      <w:proofErr w:type="spellStart"/>
+      <w:r>
+        <w:rPr>
+          <w:rFonts w:ascii="Arial" w:eastAsia="Times New Roman" w:hAnsi="Arial" w:cs="Arial"/>
+          <w:color w:val="000000"/>
+          <w:sz w:val="22"/>
+          <w:szCs w:val="22"/>
+          <w:lang w:eastAsia="en-GB"/>
+        </w:rPr>
+        <w:t>dag</w:t>
+      </w:r>
+      <w:proofErr w:type="spellEnd"/>
+      <w:r>
+        <w:rPr>
+          <w:rFonts w:ascii="Arial" w:eastAsia="Times New Roman" w:hAnsi="Arial" w:cs="Arial"/>
+          <w:color w:val="000000"/>
+          <w:sz w:val="22"/>
+          <w:szCs w:val="22"/>
+          <w:lang w:eastAsia="en-GB"/>
+        </w:rPr>
+        <w:t xml:space="preserve"> </w:t>
+      </w:r>
+      <w:proofErr w:type="spellStart"/>
+      <w:r>
+        <w:rPr>
+          <w:rFonts w:ascii="Arial" w:eastAsia="Times New Roman" w:hAnsi="Arial" w:cs="Arial"/>
+          <w:color w:val="000000"/>
+          <w:sz w:val="22"/>
+          <w:szCs w:val="22"/>
+          <w:lang w:eastAsia="en-GB"/>
+        </w:rPr>
+        <w:t>ætla</w:t>
+      </w:r>
+      <w:proofErr w:type="spellEnd"/>
+      <w:r>
+        <w:rPr>
+          <w:rFonts w:ascii="Arial" w:eastAsia="Times New Roman" w:hAnsi="Arial" w:cs="Arial"/>
+          <w:color w:val="000000"/>
+          <w:sz w:val="22"/>
+          <w:szCs w:val="22"/>
+          <w:lang w:eastAsia="en-GB"/>
+        </w:rPr>
+        <w:t xml:space="preserve"> </w:t>
+      </w:r>
+      <w:proofErr w:type="spellStart"/>
+      <w:r>
+        <w:rPr>
+          <w:rFonts w:ascii="Arial" w:eastAsia="Times New Roman" w:hAnsi="Arial" w:cs="Arial"/>
+          <w:color w:val="000000"/>
+          <w:sz w:val="22"/>
+          <w:szCs w:val="22"/>
+          <w:lang w:eastAsia="en-GB"/>
+        </w:rPr>
+        <w:t>Björgvin</w:t>
+      </w:r>
+      <w:proofErr w:type="spellEnd"/>
+      <w:r>
+        <w:rPr>
+          <w:rFonts w:ascii="Arial" w:eastAsia="Times New Roman" w:hAnsi="Arial" w:cs="Arial"/>
+          <w:color w:val="000000"/>
+          <w:sz w:val="22"/>
+          <w:szCs w:val="22"/>
+          <w:lang w:eastAsia="en-GB"/>
+        </w:rPr>
+        <w:t xml:space="preserve"> </w:t>
+      </w:r>
+      <w:proofErr w:type="spellStart"/>
+      <w:r>
+        <w:rPr>
+          <w:rFonts w:ascii="Arial" w:eastAsia="Times New Roman" w:hAnsi="Arial" w:cs="Arial"/>
+          <w:color w:val="000000"/>
+          <w:sz w:val="22"/>
+          <w:szCs w:val="22"/>
+          <w:lang w:eastAsia="en-GB"/>
+        </w:rPr>
+        <w:t>og</w:t>
+      </w:r>
+      <w:proofErr w:type="spellEnd"/>
+      <w:r>
+        <w:rPr>
+          <w:rFonts w:ascii="Arial" w:eastAsia="Times New Roman" w:hAnsi="Arial" w:cs="Arial"/>
+          <w:color w:val="000000"/>
+          <w:sz w:val="22"/>
+          <w:szCs w:val="22"/>
+          <w:lang w:eastAsia="en-GB"/>
+        </w:rPr>
+        <w:t xml:space="preserve"> </w:t>
+      </w:r>
+      <w:proofErr w:type="spellStart"/>
+      <w:r>
+        <w:rPr>
+          <w:rFonts w:ascii="Arial" w:eastAsia="Times New Roman" w:hAnsi="Arial" w:cs="Arial"/>
+          <w:color w:val="000000"/>
+          <w:sz w:val="22"/>
+          <w:szCs w:val="22"/>
+          <w:lang w:eastAsia="en-GB"/>
+        </w:rPr>
+        <w:t>Svana</w:t>
+      </w:r>
+      <w:proofErr w:type="spellEnd"/>
+      <w:r>
+        <w:rPr>
+          <w:rFonts w:ascii="Arial" w:eastAsia="Times New Roman" w:hAnsi="Arial" w:cs="Arial"/>
+          <w:color w:val="000000"/>
+          <w:sz w:val="22"/>
+          <w:szCs w:val="22"/>
+          <w:lang w:eastAsia="en-GB"/>
+        </w:rPr>
+        <w:t xml:space="preserve"> </w:t>
+      </w:r>
+      <w:proofErr w:type="spellStart"/>
+      <w:r>
+        <w:rPr>
+          <w:rFonts w:ascii="Arial" w:eastAsia="Times New Roman" w:hAnsi="Arial" w:cs="Arial"/>
+          <w:color w:val="000000"/>
+          <w:sz w:val="22"/>
+          <w:szCs w:val="22"/>
+          <w:lang w:eastAsia="en-GB"/>
+        </w:rPr>
+        <w:t>að</w:t>
+      </w:r>
+      <w:proofErr w:type="spellEnd"/>
+      <w:r>
+        <w:rPr>
+          <w:rFonts w:ascii="Arial" w:eastAsia="Times New Roman" w:hAnsi="Arial" w:cs="Arial"/>
+          <w:color w:val="000000"/>
+          <w:sz w:val="22"/>
+          <w:szCs w:val="22"/>
+          <w:lang w:eastAsia="en-GB"/>
+        </w:rPr>
+        <w:t xml:space="preserve"> </w:t>
+      </w:r>
+      <w:proofErr w:type="spellStart"/>
+      <w:r>
+        <w:rPr>
+          <w:rFonts w:ascii="Arial" w:eastAsia="Times New Roman" w:hAnsi="Arial" w:cs="Arial"/>
+          <w:color w:val="000000"/>
+          <w:sz w:val="22"/>
+          <w:szCs w:val="22"/>
+          <w:lang w:eastAsia="en-GB"/>
+        </w:rPr>
+        <w:t>leggja</w:t>
+      </w:r>
+      <w:proofErr w:type="spellEnd"/>
+      <w:r>
+        <w:rPr>
+          <w:rFonts w:ascii="Arial" w:eastAsia="Times New Roman" w:hAnsi="Arial" w:cs="Arial"/>
+          <w:color w:val="000000"/>
+          <w:sz w:val="22"/>
+          <w:szCs w:val="22"/>
+          <w:lang w:eastAsia="en-GB"/>
+        </w:rPr>
+        <w:t xml:space="preserve"> </w:t>
+      </w:r>
+      <w:proofErr w:type="spellStart"/>
+      <w:r>
+        <w:rPr>
+          <w:rFonts w:ascii="Arial" w:eastAsia="Times New Roman" w:hAnsi="Arial" w:cs="Arial"/>
+          <w:color w:val="000000"/>
+          <w:sz w:val="22"/>
+          <w:szCs w:val="22"/>
+          <w:lang w:eastAsia="en-GB"/>
+        </w:rPr>
+        <w:t>lokahönd</w:t>
+      </w:r>
+      <w:proofErr w:type="spellEnd"/>
+      <w:r>
+        <w:rPr>
+          <w:rFonts w:ascii="Arial" w:eastAsia="Times New Roman" w:hAnsi="Arial" w:cs="Arial"/>
+          <w:color w:val="000000"/>
+          <w:sz w:val="22"/>
+          <w:szCs w:val="22"/>
+          <w:lang w:eastAsia="en-GB"/>
+        </w:rPr>
+        <w:t xml:space="preserve"> á </w:t>
+      </w:r>
+      <w:proofErr w:type="spellStart"/>
+      <w:r>
+        <w:rPr>
+          <w:rFonts w:ascii="Arial" w:eastAsia="Times New Roman" w:hAnsi="Arial" w:cs="Arial"/>
+          <w:color w:val="000000"/>
+          <w:sz w:val="22"/>
+          <w:szCs w:val="22"/>
+          <w:lang w:eastAsia="en-GB"/>
+        </w:rPr>
+        <w:t>klasaritin</w:t>
+      </w:r>
+      <w:proofErr w:type="spellEnd"/>
+      <w:r>
+        <w:rPr>
+          <w:rFonts w:ascii="Arial" w:eastAsia="Times New Roman" w:hAnsi="Arial" w:cs="Arial"/>
+          <w:color w:val="000000"/>
+          <w:sz w:val="22"/>
+          <w:szCs w:val="22"/>
+          <w:lang w:eastAsia="en-GB"/>
+        </w:rPr>
+        <w:t xml:space="preserve">. Anton </w:t>
+      </w:r>
+      <w:proofErr w:type="spellStart"/>
+      <w:r>
+        <w:rPr>
+          <w:rFonts w:ascii="Arial" w:eastAsia="Times New Roman" w:hAnsi="Arial" w:cs="Arial"/>
+          <w:color w:val="000000"/>
+          <w:sz w:val="22"/>
+          <w:szCs w:val="22"/>
+          <w:lang w:eastAsia="en-GB"/>
+        </w:rPr>
+        <w:t>kláraði</w:t>
+      </w:r>
+      <w:proofErr w:type="spellEnd"/>
+      <w:r>
+        <w:rPr>
+          <w:rFonts w:ascii="Arial" w:eastAsia="Times New Roman" w:hAnsi="Arial" w:cs="Arial"/>
+          <w:color w:val="000000"/>
+          <w:sz w:val="22"/>
+          <w:szCs w:val="22"/>
+          <w:lang w:eastAsia="en-GB"/>
+        </w:rPr>
+        <w:t xml:space="preserve"> </w:t>
+      </w:r>
+      <w:proofErr w:type="spellStart"/>
+      <w:r>
+        <w:rPr>
+          <w:rFonts w:ascii="Arial" w:eastAsia="Times New Roman" w:hAnsi="Arial" w:cs="Arial"/>
+          <w:color w:val="000000"/>
+          <w:sz w:val="22"/>
+          <w:szCs w:val="22"/>
+          <w:lang w:eastAsia="en-GB"/>
+        </w:rPr>
+        <w:t>stöðuritin</w:t>
+      </w:r>
+      <w:proofErr w:type="spellEnd"/>
+      <w:r>
+        <w:rPr>
+          <w:rFonts w:ascii="Arial" w:eastAsia="Times New Roman" w:hAnsi="Arial" w:cs="Arial"/>
+          <w:color w:val="000000"/>
+          <w:sz w:val="22"/>
+          <w:szCs w:val="22"/>
+          <w:lang w:eastAsia="en-GB"/>
+        </w:rPr>
+        <w:t xml:space="preserve">. </w:t>
+      </w:r>
+      <w:proofErr w:type="spellStart"/>
+      <w:r>
+        <w:rPr>
+          <w:rFonts w:ascii="Arial" w:eastAsia="Times New Roman" w:hAnsi="Arial" w:cs="Arial"/>
+          <w:color w:val="000000"/>
+          <w:sz w:val="22"/>
+          <w:szCs w:val="22"/>
+          <w:lang w:eastAsia="en-GB"/>
+        </w:rPr>
+        <w:t>Magga</w:t>
+      </w:r>
+      <w:proofErr w:type="spellEnd"/>
+      <w:r>
+        <w:rPr>
+          <w:rFonts w:ascii="Arial" w:eastAsia="Times New Roman" w:hAnsi="Arial" w:cs="Arial"/>
+          <w:color w:val="000000"/>
+          <w:sz w:val="22"/>
+          <w:szCs w:val="22"/>
+          <w:lang w:eastAsia="en-GB"/>
+        </w:rPr>
+        <w:t xml:space="preserve"> </w:t>
+      </w:r>
+      <w:proofErr w:type="spellStart"/>
+      <w:r>
+        <w:rPr>
+          <w:rFonts w:ascii="Arial" w:eastAsia="Times New Roman" w:hAnsi="Arial" w:cs="Arial"/>
+          <w:color w:val="000000"/>
+          <w:sz w:val="22"/>
+          <w:szCs w:val="22"/>
+          <w:lang w:eastAsia="en-GB"/>
+        </w:rPr>
+        <w:t>og</w:t>
+      </w:r>
+      <w:proofErr w:type="spellEnd"/>
+      <w:r>
+        <w:rPr>
+          <w:rFonts w:ascii="Arial" w:eastAsia="Times New Roman" w:hAnsi="Arial" w:cs="Arial"/>
+          <w:color w:val="000000"/>
+          <w:sz w:val="22"/>
+          <w:szCs w:val="22"/>
+          <w:lang w:eastAsia="en-GB"/>
+        </w:rPr>
+        <w:t xml:space="preserve"> Eva </w:t>
+      </w:r>
+      <w:proofErr w:type="spellStart"/>
+      <w:r>
+        <w:rPr>
+          <w:rFonts w:ascii="Arial" w:eastAsia="Times New Roman" w:hAnsi="Arial" w:cs="Arial"/>
+          <w:color w:val="000000"/>
+          <w:sz w:val="22"/>
+          <w:szCs w:val="22"/>
+          <w:lang w:eastAsia="en-GB"/>
+        </w:rPr>
+        <w:t>gerðu</w:t>
+      </w:r>
+      <w:proofErr w:type="spellEnd"/>
+      <w:r>
+        <w:rPr>
+          <w:rFonts w:ascii="Arial" w:eastAsia="Times New Roman" w:hAnsi="Arial" w:cs="Arial"/>
+          <w:color w:val="000000"/>
+          <w:sz w:val="22"/>
+          <w:szCs w:val="22"/>
+          <w:lang w:eastAsia="en-GB"/>
+        </w:rPr>
+        <w:t xml:space="preserve"> </w:t>
+      </w:r>
+      <w:proofErr w:type="spellStart"/>
+      <w:r>
+        <w:rPr>
+          <w:rFonts w:ascii="Arial" w:eastAsia="Times New Roman" w:hAnsi="Arial" w:cs="Arial"/>
+          <w:color w:val="000000"/>
+          <w:sz w:val="22"/>
+          <w:szCs w:val="22"/>
+          <w:lang w:eastAsia="en-GB"/>
+        </w:rPr>
+        <w:t>pappírsfrumgerðirnar</w:t>
+      </w:r>
+      <w:proofErr w:type="spellEnd"/>
+      <w:r>
+        <w:rPr>
+          <w:rFonts w:ascii="Arial" w:eastAsia="Times New Roman" w:hAnsi="Arial" w:cs="Arial"/>
+          <w:color w:val="000000"/>
+          <w:sz w:val="22"/>
+          <w:szCs w:val="22"/>
+          <w:lang w:eastAsia="en-GB"/>
+        </w:rPr>
+        <w:t xml:space="preserve"> </w:t>
+      </w:r>
+      <w:proofErr w:type="spellStart"/>
+      <w:r>
+        <w:rPr>
+          <w:rFonts w:ascii="Arial" w:eastAsia="Times New Roman" w:hAnsi="Arial" w:cs="Arial"/>
+          <w:color w:val="000000"/>
+          <w:sz w:val="22"/>
+          <w:szCs w:val="22"/>
+          <w:lang w:eastAsia="en-GB"/>
+        </w:rPr>
+        <w:t>og</w:t>
+      </w:r>
+      <w:proofErr w:type="spellEnd"/>
+      <w:r>
+        <w:rPr>
+          <w:rFonts w:ascii="Arial" w:eastAsia="Times New Roman" w:hAnsi="Arial" w:cs="Arial"/>
+          <w:color w:val="000000"/>
+          <w:sz w:val="22"/>
+          <w:szCs w:val="22"/>
+          <w:lang w:eastAsia="en-GB"/>
+        </w:rPr>
+        <w:t xml:space="preserve"> </w:t>
+      </w:r>
+      <w:proofErr w:type="spellStart"/>
+      <w:r>
+        <w:rPr>
+          <w:rFonts w:ascii="Arial" w:eastAsia="Times New Roman" w:hAnsi="Arial" w:cs="Arial"/>
+          <w:color w:val="000000"/>
+          <w:sz w:val="22"/>
+          <w:szCs w:val="22"/>
+          <w:lang w:eastAsia="en-GB"/>
+        </w:rPr>
+        <w:t>tekið</w:t>
+      </w:r>
+      <w:proofErr w:type="spellEnd"/>
+      <w:r>
+        <w:rPr>
+          <w:rFonts w:ascii="Arial" w:eastAsia="Times New Roman" w:hAnsi="Arial" w:cs="Arial"/>
+          <w:color w:val="000000"/>
+          <w:sz w:val="22"/>
+          <w:szCs w:val="22"/>
+          <w:lang w:eastAsia="en-GB"/>
+        </w:rPr>
+        <w:t xml:space="preserve"> var </w:t>
+      </w:r>
+      <w:proofErr w:type="spellStart"/>
+      <w:r>
+        <w:rPr>
+          <w:rFonts w:ascii="Arial" w:eastAsia="Times New Roman" w:hAnsi="Arial" w:cs="Arial"/>
+          <w:color w:val="000000"/>
+          <w:sz w:val="22"/>
+          <w:szCs w:val="22"/>
+          <w:lang w:eastAsia="en-GB"/>
+        </w:rPr>
+        <w:t>eitt</w:t>
+      </w:r>
+      <w:proofErr w:type="spellEnd"/>
+      <w:r>
+        <w:rPr>
+          <w:rFonts w:ascii="Arial" w:eastAsia="Times New Roman" w:hAnsi="Arial" w:cs="Arial"/>
+          <w:color w:val="000000"/>
+          <w:sz w:val="22"/>
+          <w:szCs w:val="22"/>
+          <w:lang w:eastAsia="en-GB"/>
+        </w:rPr>
+        <w:t xml:space="preserve"> </w:t>
+      </w:r>
+      <w:proofErr w:type="spellStart"/>
+      <w:r>
+        <w:rPr>
+          <w:rFonts w:ascii="Arial" w:eastAsia="Times New Roman" w:hAnsi="Arial" w:cs="Arial"/>
+          <w:color w:val="000000"/>
+          <w:sz w:val="22"/>
+          <w:szCs w:val="22"/>
+          <w:lang w:eastAsia="en-GB"/>
+        </w:rPr>
+        <w:t>viðtal</w:t>
+      </w:r>
+      <w:proofErr w:type="spellEnd"/>
+      <w:r>
+        <w:rPr>
+          <w:rFonts w:ascii="Arial" w:eastAsia="Times New Roman" w:hAnsi="Arial" w:cs="Arial"/>
+          <w:color w:val="000000"/>
+          <w:sz w:val="22"/>
+          <w:szCs w:val="22"/>
+          <w:lang w:eastAsia="en-GB"/>
+        </w:rPr>
+        <w:t xml:space="preserve"> um </w:t>
+      </w:r>
+      <w:proofErr w:type="spellStart"/>
+      <w:r>
+        <w:rPr>
+          <w:rFonts w:ascii="Arial" w:eastAsia="Times New Roman" w:hAnsi="Arial" w:cs="Arial"/>
+          <w:color w:val="000000"/>
+          <w:sz w:val="22"/>
+          <w:szCs w:val="22"/>
+          <w:lang w:eastAsia="en-GB"/>
+        </w:rPr>
+        <w:t>kvöldið</w:t>
+      </w:r>
+      <w:proofErr w:type="spellEnd"/>
+      <w:r>
+        <w:rPr>
+          <w:rFonts w:ascii="Arial" w:eastAsia="Times New Roman" w:hAnsi="Arial" w:cs="Arial"/>
+          <w:color w:val="000000"/>
+          <w:sz w:val="22"/>
+          <w:szCs w:val="22"/>
+          <w:lang w:eastAsia="en-GB"/>
+        </w:rPr>
+        <w:t xml:space="preserve">. Í </w:t>
+      </w:r>
+      <w:proofErr w:type="spellStart"/>
+      <w:r>
+        <w:rPr>
+          <w:rFonts w:ascii="Arial" w:eastAsia="Times New Roman" w:hAnsi="Arial" w:cs="Arial"/>
+          <w:color w:val="000000"/>
+          <w:sz w:val="22"/>
+          <w:szCs w:val="22"/>
+          <w:lang w:eastAsia="en-GB"/>
+        </w:rPr>
+        <w:t>dag</w:t>
+      </w:r>
+      <w:proofErr w:type="spellEnd"/>
+      <w:r>
+        <w:rPr>
+          <w:rFonts w:ascii="Arial" w:eastAsia="Times New Roman" w:hAnsi="Arial" w:cs="Arial"/>
+          <w:color w:val="000000"/>
+          <w:sz w:val="22"/>
+          <w:szCs w:val="22"/>
+          <w:lang w:eastAsia="en-GB"/>
+        </w:rPr>
+        <w:t xml:space="preserve"> </w:t>
+      </w:r>
+      <w:proofErr w:type="spellStart"/>
+      <w:r>
+        <w:rPr>
+          <w:rFonts w:ascii="Arial" w:eastAsia="Times New Roman" w:hAnsi="Arial" w:cs="Arial"/>
+          <w:color w:val="000000"/>
+          <w:sz w:val="22"/>
+          <w:szCs w:val="22"/>
+          <w:lang w:eastAsia="en-GB"/>
+        </w:rPr>
+        <w:t>ætlum</w:t>
+      </w:r>
+      <w:proofErr w:type="spellEnd"/>
+      <w:r>
+        <w:rPr>
+          <w:rFonts w:ascii="Arial" w:eastAsia="Times New Roman" w:hAnsi="Arial" w:cs="Arial"/>
+          <w:color w:val="000000"/>
+          <w:sz w:val="22"/>
+          <w:szCs w:val="22"/>
+          <w:lang w:eastAsia="en-GB"/>
+        </w:rPr>
+        <w:t xml:space="preserve"> </w:t>
+      </w:r>
+      <w:proofErr w:type="spellStart"/>
+      <w:r>
+        <w:rPr>
+          <w:rFonts w:ascii="Arial" w:eastAsia="Times New Roman" w:hAnsi="Arial" w:cs="Arial"/>
+          <w:color w:val="000000"/>
+          <w:sz w:val="22"/>
+          <w:szCs w:val="22"/>
+          <w:lang w:eastAsia="en-GB"/>
+        </w:rPr>
+        <w:t>við</w:t>
+      </w:r>
+      <w:proofErr w:type="spellEnd"/>
+      <w:r>
+        <w:rPr>
+          <w:rFonts w:ascii="Arial" w:eastAsia="Times New Roman" w:hAnsi="Arial" w:cs="Arial"/>
+          <w:color w:val="000000"/>
+          <w:sz w:val="22"/>
+          <w:szCs w:val="22"/>
+          <w:lang w:eastAsia="en-GB"/>
+        </w:rPr>
+        <w:t xml:space="preserve"> </w:t>
+      </w:r>
+      <w:proofErr w:type="spellStart"/>
+      <w:r>
+        <w:rPr>
+          <w:rFonts w:ascii="Arial" w:eastAsia="Times New Roman" w:hAnsi="Arial" w:cs="Arial"/>
+          <w:color w:val="000000"/>
+          <w:sz w:val="22"/>
+          <w:szCs w:val="22"/>
+          <w:lang w:eastAsia="en-GB"/>
+        </w:rPr>
+        <w:t>að</w:t>
+      </w:r>
+      <w:proofErr w:type="spellEnd"/>
+      <w:r>
+        <w:rPr>
+          <w:rFonts w:ascii="Arial" w:eastAsia="Times New Roman" w:hAnsi="Arial" w:cs="Arial"/>
+          <w:color w:val="000000"/>
+          <w:sz w:val="22"/>
+          <w:szCs w:val="22"/>
+          <w:lang w:eastAsia="en-GB"/>
+        </w:rPr>
+        <w:t xml:space="preserve"> </w:t>
+      </w:r>
+      <w:proofErr w:type="spellStart"/>
+      <w:r>
+        <w:rPr>
+          <w:rFonts w:ascii="Arial" w:eastAsia="Times New Roman" w:hAnsi="Arial" w:cs="Arial"/>
+          <w:color w:val="000000"/>
+          <w:sz w:val="22"/>
+          <w:szCs w:val="22"/>
+          <w:lang w:eastAsia="en-GB"/>
+        </w:rPr>
+        <w:t>klára</w:t>
+      </w:r>
+      <w:proofErr w:type="spellEnd"/>
+      <w:r>
+        <w:rPr>
+          <w:rFonts w:ascii="Arial" w:eastAsia="Times New Roman" w:hAnsi="Arial" w:cs="Arial"/>
+          <w:color w:val="000000"/>
+          <w:sz w:val="22"/>
+          <w:szCs w:val="22"/>
+          <w:lang w:eastAsia="en-GB"/>
+        </w:rPr>
+        <w:t xml:space="preserve"> </w:t>
+      </w:r>
+      <w:proofErr w:type="spellStart"/>
+      <w:r>
+        <w:rPr>
+          <w:rFonts w:ascii="Arial" w:eastAsia="Times New Roman" w:hAnsi="Arial" w:cs="Arial"/>
+          <w:color w:val="000000"/>
+          <w:sz w:val="22"/>
+          <w:szCs w:val="22"/>
+          <w:lang w:eastAsia="en-GB"/>
+        </w:rPr>
+        <w:t>skýrsluna</w:t>
+      </w:r>
+      <w:proofErr w:type="spellEnd"/>
+      <w:r>
+        <w:rPr>
+          <w:rFonts w:ascii="Arial" w:eastAsia="Times New Roman" w:hAnsi="Arial" w:cs="Arial"/>
+          <w:color w:val="000000"/>
+          <w:sz w:val="22"/>
+          <w:szCs w:val="22"/>
+          <w:lang w:eastAsia="en-GB"/>
+        </w:rPr>
+        <w:t xml:space="preserve">. </w:t>
+      </w:r>
+    </w:p>
+    <w:p>
+      <w:pPr>
+        <w:rPr>
+          <w:rFonts w:ascii="Arial" w:eastAsia="Times New Roman" w:hAnsi="Arial" w:cs="Arial"/>
+          <w:color w:val="000000"/>
+          <w:sz w:val="22"/>
+          <w:szCs w:val="22"/>
+          <w:lang w:eastAsia="en-GB"/>
+        </w:rPr>
+      </w:pPr>
     </w:p>
     <w:p>
       <w:pPr>

</xml_diff>